<commit_message>
refactor: delete artist field in docx templates
</commit_message>
<xml_diff>
--- a/makedocx/templates/lyrics_body_form.docx
+++ b/makedocx/templates/lyrics_body_form.docx
@@ -4,96 +4,43 @@
   <w:body>
     <w:p>
       <w:pPr>
-        <w:jc w:val="right"/>
         <w:rPr>
           <w:color w:val="000000" w:themeColor="text1"/>
           <w:sz w:val="22"/>
         </w:rPr>
       </w:pPr>
-      <w:r>
+    </w:p>
+    <w:p>
+      <w:pPr>
         <w:rPr>
           <w:color w:val="000000" w:themeColor="text1"/>
           <w:sz w:val="22"/>
         </w:rPr>
-        <w:t>Title</w:t>
-      </w:r>
-      <w:r>
+      </w:pPr>
+    </w:p>
+    <w:p>
+      <w:pPr>
         <w:rPr>
           <w:color w:val="000000" w:themeColor="text1"/>
           <w:sz w:val="22"/>
         </w:rPr>
-        <w:t>: {{</w:t>
-      </w:r>
-      <w:r>
+      </w:pPr>
+    </w:p>
+    <w:p>
+      <w:pPr>
         <w:rPr>
           <w:color w:val="000000" w:themeColor="text1"/>
           <w:sz w:val="22"/>
         </w:rPr>
-        <w:t>title</w:t>
-      </w:r>
-      <w:r>
+      </w:pPr>
+    </w:p>
+    <w:p>
+      <w:pPr>
         <w:rPr>
           <w:color w:val="000000" w:themeColor="text1"/>
           <w:sz w:val="22"/>
         </w:rPr>
-        <w:t>}}</w:t>
-      </w:r>
-    </w:p>
-    <w:p>
-      <w:pPr>
-        <w:jc w:val="right"/>
-        <w:rPr>
-          <w:color w:val="000000" w:themeColor="text1"/>
-          <w:sz w:val="22"/>
-        </w:rPr>
-      </w:pPr>
-      <w:r>
-        <w:rPr>
-          <w:color w:val="000000" w:themeColor="text1"/>
-          <w:sz w:val="22"/>
-        </w:rPr>
-        <w:t>Artist</w:t>
-      </w:r>
-      <w:r>
-        <w:rPr>
-          <w:color w:val="000000" w:themeColor="text1"/>
-          <w:sz w:val="22"/>
-        </w:rPr>
-        <w:t>: {{</w:t>
-      </w:r>
-      <w:r>
-        <w:rPr>
-          <w:color w:val="000000" w:themeColor="text1"/>
-          <w:sz w:val="22"/>
-        </w:rPr>
-        <w:t>artist</w:t>
-      </w:r>
-      <w:r>
-        <w:rPr>
-          <w:color w:val="000000" w:themeColor="text1"/>
-          <w:sz w:val="22"/>
-        </w:rPr>
-        <w:t>}}</w:t>
-      </w:r>
-    </w:p>
-    <w:p>
-      <w:pPr>
-        <w:ind w:right="505"/>
-        <w:jc w:val="right"/>
-        <w:rPr>
-          <w:rFonts w:ascii="Microsoft GothicNeo" w:eastAsia="Microsoft GothicNeo" w:hAnsi="Microsoft GothicNeo" w:cs="Microsoft GothicNeo"/>
-          <w:color w:val="000000" w:themeColor="text1"/>
-          <w:sz w:val="22"/>
-        </w:rPr>
-      </w:pPr>
-      <w:r>
-        <w:rPr>
-          <w:rFonts w:ascii="Microsoft GothicNeo" w:eastAsia="Microsoft GothicNeo" w:hAnsi="Microsoft GothicNeo" w:cs="Microsoft GothicNeo"/>
-          <w:color w:val="000000" w:themeColor="text1"/>
-          <w:sz w:val="22"/>
-        </w:rPr>
-        <w:tab/>
-      </w:r>
+      </w:pPr>
     </w:p>
     <w:p>
       <w:pPr>
@@ -178,27 +125,7 @@
     <w:p>
       <w:pPr>
         <w:rPr>
-          <w:rFonts w:ascii="Calibri" w:eastAsia="Calibri" w:hAnsi="Calibri" w:cs="Calibri"/>
-          <w:color w:val="000000" w:themeColor="text1"/>
-          <w:szCs w:val="20"/>
-          <w:lang w:val="en-IN"/>
-        </w:rPr>
-      </w:pPr>
-    </w:p>
-    <w:p>
-      <w:pPr>
-        <w:rPr>
-          <w:rFonts w:ascii="Calibri" w:eastAsia="Calibri" w:hAnsi="Calibri" w:cs="Calibri"/>
-          <w:color w:val="000000" w:themeColor="text1"/>
-          <w:szCs w:val="20"/>
-          <w:lang w:val="en-IN"/>
-        </w:rPr>
-      </w:pPr>
-    </w:p>
-    <w:p>
-      <w:pPr>
-        <w:rPr>
-          <w:rFonts w:ascii="Calibri" w:eastAsia="Calibri" w:hAnsi="Calibri" w:cs="Calibri"/>
+          <w:rFonts w:ascii="Calibri" w:eastAsia="Calibri" w:hAnsi="Calibri" w:cs="Calibri" w:hint="eastAsia"/>
           <w:color w:val="000000" w:themeColor="text1"/>
           <w:szCs w:val="20"/>
           <w:lang w:val="en-IN"/>

</xml_diff>